<commit_message>
Site update for FAQ
</commit_message>
<xml_diff>
--- a/Case study 1 (binary endpoint).docx
+++ b/Case study 1 (binary endpoint).docx
@@ -1,6 +1,6 @@
 
 <file path=word/document.xml><?xml version="1.0" encoding="utf-8"?>
-<w:document xmlns:w="http://schemas.openxmlformats.org/wordprocessingml/2006/main" xmlns:m="http://schemas.openxmlformats.org/officeDocument/2006/math" xmlns:r="http://schemas.openxmlformats.org/officeDocument/2006/relationships" xmlns:w14="http://schemas.microsoft.com/office/word/2010/wordml" xmlns:wp="http://schemas.openxmlformats.org/drawingml/2006/wordprocessingDrawing" xmlns:a="http://schemas.openxmlformats.org/drawingml/2006/main" xmlns:w15="http://schemas.microsoft.com/office/word/2012/wordml" xmlns:mc="http://schemas.openxmlformats.org/markup-compatibility/2006" xmlns:ns9="http://schemas.openxmlformats.org/schemaLibrary/2006/main" xmlns:wne="http://schemas.microsoft.com/office/word/2006/wordml" xmlns:c="http://schemas.openxmlformats.org/drawingml/2006/chart" xmlns:ns12="http://schemas.openxmlformats.org/drawingml/2006/chartDrawing" xmlns:dgm="http://schemas.openxmlformats.org/drawingml/2006/diagram" xmlns:pic="http://schemas.openxmlformats.org/drawingml/2006/picture" xmlns:xdr="http://schemas.openxmlformats.org/drawingml/2006/spreadsheetDrawing" xmlns:dsp="http://schemas.microsoft.com/office/drawing/2008/diagram" xmlns:ns17="urn:schemas-microsoft-com:office:excel" xmlns:o="urn:schemas-microsoft-com:office:office" xmlns:v="urn:schemas-microsoft-com:vml" xmlns:w10="urn:schemas-microsoft-com:office:word" xmlns:ns21="urn:schemas-microsoft-com:office:powerpoint" xmlns:ns23="http://schemas.microsoft.com/office/2006/coverPageProps" xmlns:odx="http://opendope.org/xpaths" xmlns:odc="http://opendope.org/conditions" xmlns:odq="http://opendope.org/questions" xmlns:oda="http://opendope.org/answers" xmlns:odi="http://opendope.org/components" xmlns:odgm="http://opendope.org/SmartArt/DataHierarchy" xmlns:ns30="http://schemas.openxmlformats.org/officeDocument/2006/bibliography" xmlns:ns31="http://schemas.openxmlformats.org/drawingml/2006/compatibility" xmlns:ns32="http://schemas.openxmlformats.org/drawingml/2006/lockedCanvas" mc:Ignorable="w14 w15">
+<w:document xmlns:w="http://schemas.openxmlformats.org/wordprocessingml/2006/main" xmlns:w15="http://schemas.microsoft.com/office/word/2012/wordml" xmlns:r="http://schemas.openxmlformats.org/officeDocument/2006/relationships" xmlns:m="http://schemas.openxmlformats.org/officeDocument/2006/math" xmlns:w14="http://schemas.microsoft.com/office/word/2010/wordml" xmlns:wp="http://schemas.openxmlformats.org/drawingml/2006/wordprocessingDrawing" xmlns:a="http://schemas.openxmlformats.org/drawingml/2006/main" xmlns:mc="http://schemas.openxmlformats.org/markup-compatibility/2006" xmlns:ns9="http://schemas.openxmlformats.org/schemaLibrary/2006/main" xmlns:wne="http://schemas.microsoft.com/office/word/2006/wordml" xmlns:c="http://schemas.openxmlformats.org/drawingml/2006/chart" xmlns:ns12="http://schemas.openxmlformats.org/drawingml/2006/chartDrawing" xmlns:dgm="http://schemas.openxmlformats.org/drawingml/2006/diagram" xmlns:pic="http://schemas.openxmlformats.org/drawingml/2006/picture" xmlns:xdr="http://schemas.openxmlformats.org/drawingml/2006/spreadsheetDrawing" xmlns:dsp="http://schemas.microsoft.com/office/drawing/2008/diagram" xmlns:ns17="urn:schemas-microsoft-com:office:excel" xmlns:o="urn:schemas-microsoft-com:office:office" xmlns:v="urn:schemas-microsoft-com:vml" xmlns:w10="urn:schemas-microsoft-com:office:word" xmlns:ns21="urn:schemas-microsoft-com:office:powerpoint" xmlns:ns23="http://schemas.microsoft.com/office/2006/coverPageProps" xmlns:odx="http://opendope.org/xpaths" xmlns:odc="http://opendope.org/conditions" xmlns:odq="http://opendope.org/questions" xmlns:oda="http://opendope.org/answers" xmlns:odi="http://opendope.org/components" xmlns:odgm="http://opendope.org/SmartArt/DataHierarchy" xmlns:ns30="http://schemas.openxmlformats.org/officeDocument/2006/bibliography" xmlns:ns31="http://schemas.openxmlformats.org/drawingml/2006/compatibility" xmlns:ns32="http://schemas.openxmlformats.org/drawingml/2006/lockedCanvas" mc:Ignorable="w14 w15">
   <w:body>
     <w:p>
       <w:pPr>
@@ -88,7 +88,7 @@
         <w:pStyle w:val="Normal"/>
       </w:pPr>
       <w:r>
-        <w:t>Start time: 2017-12-27 18:30:19</w:t>
+        <w:t>Start time: 2018-01-31 12:32:50</w:t>
       </w:r>
     </w:p>
     <w:p>
@@ -96,7 +96,7 @@
         <w:pStyle w:val="Normal"/>
       </w:pPr>
       <w:r>
-        <w:t>End time: 2017-12-27 18:30:28</w:t>
+        <w:t>End time: 2018-01-31 12:32:59</w:t>
       </w:r>
     </w:p>
     <w:p>
@@ -104,7 +104,7 @@
         <w:pStyle w:val="Normal"/>
       </w:pPr>
       <w:r>
-        <w:t>Duration: 9.39 secs</w:t>
+        <w:t>Duration: 8.88 secs</w:t>
       </w:r>
     </w:p>
     <w:p>
@@ -5251,7 +5251,7 @@
 </file>
 
 <file path=word/numbering.xml><?xml version="1.0" encoding="utf-8"?>
-<w:numbering xmlns:w="http://schemas.openxmlformats.org/wordprocessingml/2006/main" xmlns:m="http://schemas.openxmlformats.org/officeDocument/2006/math" xmlns:r="http://schemas.openxmlformats.org/officeDocument/2006/relationships" xmlns:w14="http://schemas.microsoft.com/office/word/2010/wordml" xmlns:wp="http://schemas.openxmlformats.org/drawingml/2006/wordprocessingDrawing" xmlns:a="http://schemas.openxmlformats.org/drawingml/2006/main" xmlns:w15="http://schemas.microsoft.com/office/word/2012/wordml" xmlns:mc="http://schemas.openxmlformats.org/markup-compatibility/2006" xmlns:ns9="http://schemas.openxmlformats.org/schemaLibrary/2006/main" xmlns:wne="http://schemas.microsoft.com/office/word/2006/wordml" xmlns:c="http://schemas.openxmlformats.org/drawingml/2006/chart" xmlns:ns12="http://schemas.openxmlformats.org/drawingml/2006/chartDrawing" xmlns:dgm="http://schemas.openxmlformats.org/drawingml/2006/diagram" xmlns:pic="http://schemas.openxmlformats.org/drawingml/2006/picture" xmlns:xdr="http://schemas.openxmlformats.org/drawingml/2006/spreadsheetDrawing" xmlns:dsp="http://schemas.microsoft.com/office/drawing/2008/diagram" xmlns:ns17="urn:schemas-microsoft-com:office:excel" xmlns:o="urn:schemas-microsoft-com:office:office" xmlns:v="urn:schemas-microsoft-com:vml" xmlns:w10="urn:schemas-microsoft-com:office:word" xmlns:ns21="urn:schemas-microsoft-com:office:powerpoint" xmlns:ns23="http://schemas.microsoft.com/office/2006/coverPageProps" xmlns:odx="http://opendope.org/xpaths" xmlns:odc="http://opendope.org/conditions" xmlns:odq="http://opendope.org/questions" xmlns:oda="http://opendope.org/answers" xmlns:odi="http://opendope.org/components" xmlns:odgm="http://opendope.org/SmartArt/DataHierarchy" xmlns:ns30="http://schemas.openxmlformats.org/officeDocument/2006/bibliography" xmlns:ns31="http://schemas.openxmlformats.org/drawingml/2006/compatibility" xmlns:ns32="http://schemas.openxmlformats.org/drawingml/2006/lockedCanvas">
+<w:numbering xmlns:w="http://schemas.openxmlformats.org/wordprocessingml/2006/main" xmlns:w15="http://schemas.microsoft.com/office/word/2012/wordml" xmlns:r="http://schemas.openxmlformats.org/officeDocument/2006/relationships" xmlns:m="http://schemas.openxmlformats.org/officeDocument/2006/math" xmlns:w14="http://schemas.microsoft.com/office/word/2010/wordml" xmlns:wp="http://schemas.openxmlformats.org/drawingml/2006/wordprocessingDrawing" xmlns:a="http://schemas.openxmlformats.org/drawingml/2006/main" xmlns:mc="http://schemas.openxmlformats.org/markup-compatibility/2006" xmlns:ns9="http://schemas.openxmlformats.org/schemaLibrary/2006/main" xmlns:wne="http://schemas.microsoft.com/office/word/2006/wordml" xmlns:c="http://schemas.openxmlformats.org/drawingml/2006/chart" xmlns:ns12="http://schemas.openxmlformats.org/drawingml/2006/chartDrawing" xmlns:dgm="http://schemas.openxmlformats.org/drawingml/2006/diagram" xmlns:pic="http://schemas.openxmlformats.org/drawingml/2006/picture" xmlns:xdr="http://schemas.openxmlformats.org/drawingml/2006/spreadsheetDrawing" xmlns:dsp="http://schemas.microsoft.com/office/drawing/2008/diagram" xmlns:ns17="urn:schemas-microsoft-com:office:excel" xmlns:o="urn:schemas-microsoft-com:office:office" xmlns:v="urn:schemas-microsoft-com:vml" xmlns:w10="urn:schemas-microsoft-com:office:word" xmlns:ns21="urn:schemas-microsoft-com:office:powerpoint" xmlns:ns23="http://schemas.microsoft.com/office/2006/coverPageProps" xmlns:odx="http://opendope.org/xpaths" xmlns:odc="http://opendope.org/conditions" xmlns:odq="http://opendope.org/questions" xmlns:oda="http://opendope.org/answers" xmlns:odi="http://opendope.org/components" xmlns:odgm="http://opendope.org/SmartArt/DataHierarchy" xmlns:ns30="http://schemas.openxmlformats.org/officeDocument/2006/bibliography" xmlns:ns31="http://schemas.openxmlformats.org/drawingml/2006/compatibility" xmlns:ns32="http://schemas.openxmlformats.org/drawingml/2006/lockedCanvas">
   <w:abstractNum w:abstractNumId="0">
     <w:nsid w:val="1482775B"/>
     <w:multiLevelType w:val="multilevel"/>
@@ -5901,7 +5901,7 @@
 </file>
 
 <file path=word/styles.xml><?xml version="1.0" encoding="utf-8"?>
-<w:styles xmlns:w="http://schemas.openxmlformats.org/wordprocessingml/2006/main" xmlns:m="http://schemas.openxmlformats.org/officeDocument/2006/math" xmlns:r="http://schemas.openxmlformats.org/officeDocument/2006/relationships" xmlns:w14="http://schemas.microsoft.com/office/word/2010/wordml" xmlns:wp="http://schemas.openxmlformats.org/drawingml/2006/wordprocessingDrawing" xmlns:a="http://schemas.openxmlformats.org/drawingml/2006/main" xmlns:w15="http://schemas.microsoft.com/office/word/2012/wordml" xmlns:mc="http://schemas.openxmlformats.org/markup-compatibility/2006" xmlns:ns9="http://schemas.openxmlformats.org/schemaLibrary/2006/main" xmlns:wne="http://schemas.microsoft.com/office/word/2006/wordml" xmlns:c="http://schemas.openxmlformats.org/drawingml/2006/chart" xmlns:ns12="http://schemas.openxmlformats.org/drawingml/2006/chartDrawing" xmlns:dgm="http://schemas.openxmlformats.org/drawingml/2006/diagram" xmlns:pic="http://schemas.openxmlformats.org/drawingml/2006/picture" xmlns:xdr="http://schemas.openxmlformats.org/drawingml/2006/spreadsheetDrawing" xmlns:dsp="http://schemas.microsoft.com/office/drawing/2008/diagram" xmlns:ns17="urn:schemas-microsoft-com:office:excel" xmlns:o="urn:schemas-microsoft-com:office:office" xmlns:v="urn:schemas-microsoft-com:vml" xmlns:w10="urn:schemas-microsoft-com:office:word" xmlns:ns21="urn:schemas-microsoft-com:office:powerpoint" xmlns:ns23="http://schemas.microsoft.com/office/2006/coverPageProps" xmlns:odx="http://opendope.org/xpaths" xmlns:odc="http://opendope.org/conditions" xmlns:odq="http://opendope.org/questions" xmlns:oda="http://opendope.org/answers" xmlns:odi="http://opendope.org/components" xmlns:odgm="http://opendope.org/SmartArt/DataHierarchy" xmlns:ns30="http://schemas.openxmlformats.org/officeDocument/2006/bibliography" xmlns:ns31="http://schemas.openxmlformats.org/drawingml/2006/compatibility" xmlns:ns32="http://schemas.openxmlformats.org/drawingml/2006/lockedCanvas">
+<w:styles xmlns:w="http://schemas.openxmlformats.org/wordprocessingml/2006/main" xmlns:w15="http://schemas.microsoft.com/office/word/2012/wordml" xmlns:r="http://schemas.openxmlformats.org/officeDocument/2006/relationships" xmlns:m="http://schemas.openxmlformats.org/officeDocument/2006/math" xmlns:w14="http://schemas.microsoft.com/office/word/2010/wordml" xmlns:wp="http://schemas.openxmlformats.org/drawingml/2006/wordprocessingDrawing" xmlns:a="http://schemas.openxmlformats.org/drawingml/2006/main" xmlns:mc="http://schemas.openxmlformats.org/markup-compatibility/2006" xmlns:ns9="http://schemas.openxmlformats.org/schemaLibrary/2006/main" xmlns:wne="http://schemas.microsoft.com/office/word/2006/wordml" xmlns:c="http://schemas.openxmlformats.org/drawingml/2006/chart" xmlns:ns12="http://schemas.openxmlformats.org/drawingml/2006/chartDrawing" xmlns:dgm="http://schemas.openxmlformats.org/drawingml/2006/diagram" xmlns:pic="http://schemas.openxmlformats.org/drawingml/2006/picture" xmlns:xdr="http://schemas.openxmlformats.org/drawingml/2006/spreadsheetDrawing" xmlns:dsp="http://schemas.microsoft.com/office/drawing/2008/diagram" xmlns:ns17="urn:schemas-microsoft-com:office:excel" xmlns:o="urn:schemas-microsoft-com:office:office" xmlns:v="urn:schemas-microsoft-com:vml" xmlns:w10="urn:schemas-microsoft-com:office:word" xmlns:ns21="urn:schemas-microsoft-com:office:powerpoint" xmlns:ns23="http://schemas.microsoft.com/office/2006/coverPageProps" xmlns:odx="http://opendope.org/xpaths" xmlns:odc="http://opendope.org/conditions" xmlns:odq="http://opendope.org/questions" xmlns:oda="http://opendope.org/answers" xmlns:odi="http://opendope.org/components" xmlns:odgm="http://opendope.org/SmartArt/DataHierarchy" xmlns:ns30="http://schemas.openxmlformats.org/officeDocument/2006/bibliography" xmlns:ns31="http://schemas.openxmlformats.org/drawingml/2006/compatibility" xmlns:ns32="http://schemas.openxmlformats.org/drawingml/2006/lockedCanvas">
   <w:docDefaults>
     <w:rPrDefault>
       <w:rPr>

</xml_diff>